<commit_message>
Analise Qualidade - atualizado.
segue o trabalho atualizado.

Att.
</commit_message>
<xml_diff>
--- a/Analise de Qualidade..docx
+++ b/Analise de Qualidade..docx
@@ -1,6 +1,6 @@
 
 <file path=word/document.xml><?xml version="1.0" encoding="utf-8"?>
-<w:document xmlns:wpc="http://schemas.microsoft.com/office/word/2010/wordprocessingCanvas" xmlns:cx="http://schemas.microsoft.com/office/drawing/2014/chartex" xmlns:cx1="http://schemas.microsoft.com/office/drawing/2015/9/8/chartex" xmlns:cx2="http://schemas.microsoft.com/office/drawing/2015/10/21/chartex" xmlns:cx3="http://schemas.microsoft.com/office/drawing/2016/5/9/chartex" xmlns:cx4="http://schemas.microsoft.com/office/drawing/2016/5/10/chartex" xmlns:cx5="http://schemas.microsoft.com/office/drawing/2016/5/11/chartex" xmlns:cx6="http://schemas.microsoft.com/office/drawing/2016/5/12/chartex" xmlns:cx7="http://schemas.microsoft.com/office/drawing/2016/5/13/chartex" xmlns:cx8="http://schemas.microsoft.com/office/drawing/2016/5/14/chartex" xmlns:mc="http://schemas.openxmlformats.org/markup-compatibility/2006" xmlns:aink="http://schemas.microsoft.com/office/drawing/2016/ink" xmlns:am3d="http://schemas.microsoft.com/office/drawing/2017/model3d" xmlns:o="urn:schemas-microsoft-com:office:office" xmlns:oel="http://schemas.microsoft.com/office/2019/extlst" xmlns:r="http://schemas.openxmlformats.org/officeDocument/2006/relationships" xmlns:m="http://schemas.openxmlformats.org/officeDocument/2006/math" xmlns:v="urn:schemas-microsoft-com:vml" xmlns:wp14="http://schemas.microsoft.com/office/word/2010/wordprocessingDrawing" xmlns:wp="http://schemas.openxmlformats.org/drawingml/2006/wordprocessingDrawing" xmlns:w10="urn:schemas-microsoft-com:office:word" xmlns:w="http://schemas.openxmlformats.org/wordprocessingml/2006/main" xmlns:w14="http://schemas.microsoft.com/office/word/2010/wordml" xmlns:w15="http://schemas.microsoft.com/office/word/2012/wordml" xmlns:w16cex="http://schemas.microsoft.com/office/word/2018/wordml/cex" xmlns:w16cid="http://schemas.microsoft.com/office/word/2016/wordml/cid" xmlns:w16="http://schemas.microsoft.com/office/word/2018/wordml" xmlns:w16sdtdh="http://schemas.microsoft.com/office/word/2020/wordml/sdtdatahash" xmlns:w16se="http://schemas.microsoft.com/office/word/2015/wordml/symex" xmlns:wpg="http://schemas.microsoft.com/office/word/2010/wordprocessingGroup" xmlns:wpi="http://schemas.microsoft.com/office/word/2010/wordprocessingInk" xmlns:wne="http://schemas.microsoft.com/office/word/2006/wordml" xmlns:wps="http://schemas.microsoft.com/office/word/2010/wordprocessingShape" mc:Ignorable="w14 w15 w16se w16cid w16 w16cex w16sdtdh wp14">
+<w:document xmlns:wpc="http://schemas.microsoft.com/office/word/2010/wordprocessingCanvas" xmlns:cx="http://schemas.microsoft.com/office/drawing/2014/chartex" xmlns:cx1="http://schemas.microsoft.com/office/drawing/2015/9/8/chartex" xmlns:cx2="http://schemas.microsoft.com/office/drawing/2015/10/21/chartex" xmlns:cx3="http://schemas.microsoft.com/office/drawing/2016/5/9/chartex" xmlns:cx4="http://schemas.microsoft.com/office/drawing/2016/5/10/chartex" xmlns:cx5="http://schemas.microsoft.com/office/drawing/2016/5/11/chartex" xmlns:cx6="http://schemas.microsoft.com/office/drawing/2016/5/12/chartex" xmlns:cx7="http://schemas.microsoft.com/office/drawing/2016/5/13/chartex" xmlns:cx8="http://schemas.microsoft.com/office/drawing/2016/5/14/chartex" xmlns:mc="http://schemas.openxmlformats.org/markup-compatibility/2006" xmlns:aink="http://schemas.microsoft.com/office/drawing/2016/ink" xmlns:am3d="http://schemas.microsoft.com/office/drawing/2017/model3d" xmlns:o="urn:schemas-microsoft-com:office:office" xmlns:r="http://schemas.openxmlformats.org/officeDocument/2006/relationships" xmlns:m="http://schemas.openxmlformats.org/officeDocument/2006/math" xmlns:v="urn:schemas-microsoft-com:vml" xmlns:wp14="http://schemas.microsoft.com/office/word/2010/wordprocessingDrawing" xmlns:wp="http://schemas.openxmlformats.org/drawingml/2006/wordprocessingDrawing" xmlns:w10="urn:schemas-microsoft-com:office:word" xmlns:w="http://schemas.openxmlformats.org/wordprocessingml/2006/main" xmlns:w14="http://schemas.microsoft.com/office/word/2010/wordml" xmlns:w15="http://schemas.microsoft.com/office/word/2012/wordml" xmlns:w16cex="http://schemas.microsoft.com/office/word/2018/wordml/cex" xmlns:w16cid="http://schemas.microsoft.com/office/word/2016/wordml/cid" xmlns:w16="http://schemas.microsoft.com/office/word/2018/wordml" xmlns:w16sdtdh="http://schemas.microsoft.com/office/word/2020/wordml/sdtdatahash" xmlns:w16se="http://schemas.microsoft.com/office/word/2015/wordml/symex" xmlns:wpg="http://schemas.microsoft.com/office/word/2010/wordprocessingGroup" xmlns:wpi="http://schemas.microsoft.com/office/word/2010/wordprocessingInk" xmlns:wne="http://schemas.microsoft.com/office/word/2006/wordml" xmlns:wps="http://schemas.microsoft.com/office/word/2010/wordprocessingShape" mc:Ignorable="w14 w15 w16se w16cid w16 w16cex w16sdtdh wp14">
   <w:body>
     <w:bookmarkStart w:id="0" w:name="_Hlk103164373"/>
     <w:bookmarkEnd w:id="0"/>
@@ -462,169 +462,16 @@
           <w:sz w:val="24"/>
           <w:szCs w:val="24"/>
         </w:rPr>
-        <w:t>Com um mercado que vem crescendo a cada dia, os QA (Analista de Qualidade) vêm se tornando essencial para as empresas. Sendo ele</w:t>
-      </w:r>
-      <w:r>
-        <w:rPr>
-          <w:rFonts w:ascii="Arial" w:eastAsia="Arial" w:hAnsi="Arial" w:cs="Arial"/>
-          <w:color w:val="000000" w:themeColor="text1"/>
-          <w:sz w:val="24"/>
-          <w:szCs w:val="24"/>
-        </w:rPr>
-        <w:t>s</w:t>
-      </w:r>
-      <w:r>
-        <w:rPr>
-          <w:rFonts w:ascii="Arial" w:eastAsia="Arial" w:hAnsi="Arial" w:cs="Arial"/>
-          <w:color w:val="000000" w:themeColor="text1"/>
-          <w:sz w:val="24"/>
-          <w:szCs w:val="24"/>
-        </w:rPr>
-        <w:t xml:space="preserve"> responsáve</w:t>
-      </w:r>
-      <w:r>
-        <w:rPr>
-          <w:rFonts w:ascii="Arial" w:eastAsia="Arial" w:hAnsi="Arial" w:cs="Arial"/>
-          <w:color w:val="000000" w:themeColor="text1"/>
-          <w:sz w:val="24"/>
-          <w:szCs w:val="24"/>
-        </w:rPr>
-        <w:t>is</w:t>
-      </w:r>
-      <w:r>
-        <w:rPr>
-          <w:rFonts w:ascii="Arial" w:eastAsia="Arial" w:hAnsi="Arial" w:cs="Arial"/>
-          <w:color w:val="000000" w:themeColor="text1"/>
-          <w:sz w:val="24"/>
-          <w:szCs w:val="24"/>
-        </w:rPr>
-        <w:t xml:space="preserve"> pelo planejamento, execução e análise de resultados da garantia de qualidade</w:t>
-      </w:r>
-      <w:r>
-        <w:rPr>
-          <w:rFonts w:ascii="Arial" w:eastAsia="Arial" w:hAnsi="Arial" w:cs="Arial"/>
-          <w:color w:val="000000" w:themeColor="text1"/>
-          <w:sz w:val="24"/>
-          <w:szCs w:val="24"/>
-        </w:rPr>
-        <w:t>,</w:t>
-      </w:r>
-      <w:r>
-        <w:rPr>
-          <w:rFonts w:ascii="Arial" w:eastAsia="Arial" w:hAnsi="Arial" w:cs="Arial"/>
-          <w:color w:val="000000" w:themeColor="text1"/>
-          <w:sz w:val="24"/>
-          <w:szCs w:val="24"/>
-        </w:rPr>
-        <w:t xml:space="preserve"> analisando os </w:t>
-      </w:r>
-      <w:r>
-        <w:rPr>
-          <w:rFonts w:ascii="Arial" w:eastAsia="Arial" w:hAnsi="Arial" w:cs="Arial"/>
-          <w:color w:val="000000" w:themeColor="text1"/>
-          <w:sz w:val="24"/>
-          <w:szCs w:val="24"/>
-        </w:rPr>
-        <w:t>detalhes do produto ou serviço adquirido. Análise de aparelhos de celulares, relatórios, evid</w:t>
-      </w:r>
-      <w:r>
-        <w:rPr>
-          <w:rFonts w:ascii="Arial" w:eastAsia="Arial" w:hAnsi="Arial" w:cs="Arial"/>
-          <w:color w:val="000000" w:themeColor="text1"/>
-          <w:sz w:val="24"/>
-          <w:szCs w:val="24"/>
-        </w:rPr>
-        <w:t>ê</w:t>
-      </w:r>
-      <w:r>
-        <w:rPr>
-          <w:rFonts w:ascii="Arial" w:eastAsia="Arial" w:hAnsi="Arial" w:cs="Arial"/>
-          <w:color w:val="000000" w:themeColor="text1"/>
-          <w:sz w:val="24"/>
-          <w:szCs w:val="24"/>
-        </w:rPr>
-        <w:t xml:space="preserve">ncias entre outros. É garantir </w:t>
-      </w:r>
-      <w:r>
-        <w:rPr>
-          <w:rFonts w:ascii="Arial" w:eastAsia="Arial" w:hAnsi="Arial" w:cs="Arial"/>
-          <w:color w:val="000000" w:themeColor="text1"/>
-          <w:sz w:val="24"/>
-          <w:szCs w:val="24"/>
-        </w:rPr>
-        <w:t>a</w:t>
-      </w:r>
-      <w:r>
-        <w:rPr>
-          <w:rFonts w:ascii="Arial" w:eastAsia="Arial" w:hAnsi="Arial" w:cs="Arial"/>
-          <w:color w:val="000000" w:themeColor="text1"/>
-          <w:sz w:val="24"/>
-          <w:szCs w:val="24"/>
-        </w:rPr>
-        <w:t xml:space="preserve">o comprador </w:t>
-      </w:r>
-      <w:r>
-        <w:rPr>
-          <w:rFonts w:ascii="Arial" w:eastAsia="Arial" w:hAnsi="Arial" w:cs="Arial"/>
-          <w:color w:val="000000" w:themeColor="text1"/>
-          <w:sz w:val="24"/>
-          <w:szCs w:val="24"/>
-        </w:rPr>
-        <w:t>a</w:t>
-      </w:r>
-      <w:r>
-        <w:rPr>
-          <w:rFonts w:ascii="Arial" w:eastAsia="Arial" w:hAnsi="Arial" w:cs="Arial"/>
-          <w:color w:val="000000" w:themeColor="text1"/>
-          <w:sz w:val="24"/>
-          <w:szCs w:val="24"/>
-        </w:rPr>
-        <w:t xml:space="preserve"> confiabilidade de produtos ou serviços, obtendo a conformidade com os regulamentos e normas. O modelo utilizado para a an</w:t>
-      </w:r>
-      <w:r>
-        <w:rPr>
-          <w:rFonts w:ascii="Arial" w:eastAsia="Arial" w:hAnsi="Arial" w:cs="Arial"/>
-          <w:color w:val="000000" w:themeColor="text1"/>
-          <w:sz w:val="24"/>
-          <w:szCs w:val="24"/>
-        </w:rPr>
-        <w:t>á</w:t>
-      </w:r>
-      <w:r>
-        <w:rPr>
-          <w:rFonts w:ascii="Arial" w:eastAsia="Arial" w:hAnsi="Arial" w:cs="Arial"/>
-          <w:color w:val="000000" w:themeColor="text1"/>
-          <w:sz w:val="24"/>
-          <w:szCs w:val="24"/>
-        </w:rPr>
-        <w:t>lise de dados foi de forma qualitativa (que qualifica). O objeto de estudo é um produto físico de uso para o trabalho, no qual foi feito uma minuciosa avaliação nos termo</w:t>
-      </w:r>
-      <w:r>
-        <w:rPr>
-          <w:rFonts w:ascii="Arial" w:eastAsia="Arial" w:hAnsi="Arial" w:cs="Arial"/>
-          <w:color w:val="000000" w:themeColor="text1"/>
-          <w:sz w:val="24"/>
-          <w:szCs w:val="24"/>
-        </w:rPr>
-        <w:t>s</w:t>
-      </w:r>
-      <w:r>
-        <w:rPr>
-          <w:rFonts w:ascii="Arial" w:eastAsia="Arial" w:hAnsi="Arial" w:cs="Arial"/>
-          <w:color w:val="000000" w:themeColor="text1"/>
-          <w:sz w:val="24"/>
-          <w:szCs w:val="24"/>
-        </w:rPr>
-        <w:t xml:space="preserve"> exigidos pel</w:t>
-      </w:r>
-      <w:r>
-        <w:rPr>
-          <w:rFonts w:ascii="Arial" w:eastAsia="Arial" w:hAnsi="Arial" w:cs="Arial"/>
-          <w:color w:val="000000" w:themeColor="text1"/>
-          <w:sz w:val="24"/>
-          <w:szCs w:val="24"/>
-        </w:rPr>
-        <w:t>a empresa. Dentro dessa análise, iremos visualizar os benefícios caso venha a investir em um QA.</w:t>
+        <w:t xml:space="preserve">Existem abordagens bem difundidas e documentas para exames em aparelhos celulares, mas não são suficientes detalhadas para atender as especificações de um celular como o sistema operacional Android. O objetivo deste trabalho é, a partir das abordagens atuais de análise em telefones celulares, propor um método específico para aqueles com o sistema operacional Android, dadas as peculiaridades da plataforma e as situações encontradas pelo analista. Com a crescente adoção do sistema operacional Android </w:t>
+      </w:r>
+      <w:r>
+        <w:rPr>
+          <w:rFonts w:ascii="Arial" w:eastAsia="Arial" w:hAnsi="Arial" w:cs="Arial"/>
+          <w:color w:val="000000" w:themeColor="text1"/>
+          <w:sz w:val="24"/>
+          <w:szCs w:val="24"/>
+        </w:rPr>
+        <w:t>nos dispositivos móveis e a própria evolução da plataforma, há uma tendencia natural de estes equipamentos conterem cada vez mais informações que podem ser uteis ao processo e utilização desses aparelhos.</w:t>
       </w:r>
     </w:p>
     <w:p>
@@ -1946,7 +1793,180 @@
           <w:sz w:val="24"/>
           <w:szCs w:val="24"/>
         </w:rPr>
-        <w:t>Este projeto busca nos familiarizar com algumas funções que são executadas pelo profissional QA (Analista de Qualidade). Dentre elas, avaliar objetivamente os processos, produtos de trabalho e serviços, comunicar e assegurar a solução de não conformidades, plano de melhoria de processos, relatórios de controle de qualidade.</w:t>
+        <w:t>O telefone celular é um dispositivo usado comumente pela população brasileira, que se popularizou no decorres dos anos. Pesquisa realizada pela Anatel (Agência N</w:t>
+      </w:r>
+      <w:r>
+        <w:rPr>
+          <w:rFonts w:ascii="Arial" w:eastAsia="Arial" w:hAnsi="Arial" w:cs="Arial"/>
+          <w:color w:val="000000" w:themeColor="text1"/>
+          <w:sz w:val="24"/>
+          <w:szCs w:val="24"/>
+        </w:rPr>
+        <w:t xml:space="preserve">acional de Telecomunicações) (Anatel, </w:t>
+      </w:r>
+      <w:r>
+        <w:rPr>
+          <w:rFonts w:ascii="Arial" w:eastAsia="Arial" w:hAnsi="Arial" w:cs="Arial"/>
+          <w:color w:val="000000" w:themeColor="text1"/>
+          <w:sz w:val="24"/>
+          <w:szCs w:val="24"/>
+        </w:rPr>
+        <w:t>202</w:t>
+      </w:r>
+      <w:r>
+        <w:rPr>
+          <w:rFonts w:ascii="Arial" w:eastAsia="Arial" w:hAnsi="Arial" w:cs="Arial"/>
+          <w:color w:val="000000" w:themeColor="text1"/>
+          <w:sz w:val="24"/>
+          <w:szCs w:val="24"/>
+        </w:rPr>
+        <w:t>1</w:t>
+      </w:r>
+      <w:r>
+        <w:rPr>
+          <w:rFonts w:ascii="Arial" w:eastAsia="Arial" w:hAnsi="Arial" w:cs="Arial"/>
+          <w:color w:val="000000" w:themeColor="text1"/>
+          <w:sz w:val="24"/>
+          <w:szCs w:val="24"/>
+        </w:rPr>
+        <w:t xml:space="preserve">), informa que no mês de </w:t>
+      </w:r>
+      <w:r>
+        <w:rPr>
+          <w:rFonts w:ascii="Arial" w:eastAsia="Arial" w:hAnsi="Arial" w:cs="Arial"/>
+          <w:color w:val="000000" w:themeColor="text1"/>
+          <w:sz w:val="24"/>
+          <w:szCs w:val="24"/>
+        </w:rPr>
+        <w:t>dezembro</w:t>
+      </w:r>
+      <w:r>
+        <w:rPr>
+          <w:rFonts w:ascii="Arial" w:eastAsia="Arial" w:hAnsi="Arial" w:cs="Arial"/>
+          <w:color w:val="000000" w:themeColor="text1"/>
+          <w:sz w:val="24"/>
+          <w:szCs w:val="24"/>
+        </w:rPr>
+        <w:t xml:space="preserve"> de </w:t>
+      </w:r>
+      <w:r>
+        <w:rPr>
+          <w:rFonts w:ascii="Arial" w:eastAsia="Arial" w:hAnsi="Arial" w:cs="Arial"/>
+          <w:color w:val="000000" w:themeColor="text1"/>
+          <w:sz w:val="24"/>
+          <w:szCs w:val="24"/>
+        </w:rPr>
+        <w:t>2020</w:t>
+      </w:r>
+      <w:r>
+        <w:rPr>
+          <w:rFonts w:ascii="Arial" w:eastAsia="Arial" w:hAnsi="Arial" w:cs="Arial"/>
+          <w:color w:val="000000" w:themeColor="text1"/>
+          <w:sz w:val="24"/>
+          <w:szCs w:val="24"/>
+        </w:rPr>
+        <w:t xml:space="preserve"> o Brasil </w:t>
+      </w:r>
+      <w:r>
+        <w:rPr>
+          <w:rFonts w:ascii="Arial" w:eastAsia="Arial" w:hAnsi="Arial" w:cs="Arial"/>
+          <w:color w:val="000000" w:themeColor="text1"/>
+          <w:sz w:val="24"/>
+          <w:szCs w:val="24"/>
+        </w:rPr>
+        <w:t>registrou</w:t>
+      </w:r>
+      <w:r>
+        <w:rPr>
+          <w:rFonts w:ascii="Arial" w:eastAsia="Arial" w:hAnsi="Arial" w:cs="Arial"/>
+          <w:color w:val="000000" w:themeColor="text1"/>
+          <w:sz w:val="24"/>
+          <w:szCs w:val="24"/>
+        </w:rPr>
+        <w:t xml:space="preserve"> </w:t>
+      </w:r>
+      <w:r>
+        <w:rPr>
+          <w:rFonts w:ascii="Arial" w:eastAsia="Arial" w:hAnsi="Arial" w:cs="Arial"/>
+          <w:color w:val="000000" w:themeColor="text1"/>
+          <w:sz w:val="24"/>
+          <w:szCs w:val="24"/>
+        </w:rPr>
+        <w:t>234</w:t>
+      </w:r>
+      <w:r>
+        <w:rPr>
+          <w:rFonts w:ascii="Arial" w:eastAsia="Arial" w:hAnsi="Arial" w:cs="Arial"/>
+          <w:color w:val="000000" w:themeColor="text1"/>
+          <w:sz w:val="24"/>
+          <w:szCs w:val="24"/>
+        </w:rPr>
+        <w:t xml:space="preserve"> milhões de acessos </w:t>
+      </w:r>
+      <w:r>
+        <w:rPr>
+          <w:rFonts w:ascii="Arial" w:eastAsia="Arial" w:hAnsi="Arial" w:cs="Arial"/>
+          <w:color w:val="000000" w:themeColor="text1"/>
+          <w:sz w:val="24"/>
+          <w:szCs w:val="24"/>
+        </w:rPr>
+        <w:t xml:space="preserve">móveis </w:t>
+      </w:r>
+      <w:proofErr w:type="spellStart"/>
+      <w:r>
+        <w:rPr>
+          <w:rFonts w:ascii="Arial" w:eastAsia="Arial" w:hAnsi="Arial" w:cs="Arial"/>
+          <w:color w:val="000000" w:themeColor="text1"/>
+          <w:sz w:val="24"/>
+          <w:szCs w:val="24"/>
+        </w:rPr>
+        <w:t>á</w:t>
+      </w:r>
+      <w:proofErr w:type="spellEnd"/>
+      <w:r>
+        <w:rPr>
+          <w:rFonts w:ascii="Arial" w:eastAsia="Arial" w:hAnsi="Arial" w:cs="Arial"/>
+          <w:color w:val="000000" w:themeColor="text1"/>
+          <w:sz w:val="24"/>
+          <w:szCs w:val="24"/>
+        </w:rPr>
+        <w:t xml:space="preserve"> internet</w:t>
+      </w:r>
+      <w:r>
+        <w:rPr>
+          <w:rFonts w:ascii="Arial" w:eastAsia="Arial" w:hAnsi="Arial" w:cs="Arial"/>
+          <w:color w:val="000000" w:themeColor="text1"/>
+          <w:sz w:val="24"/>
+          <w:szCs w:val="24"/>
+        </w:rPr>
+        <w:t xml:space="preserve">, </w:t>
+      </w:r>
+      <w:r>
+        <w:rPr>
+          <w:rFonts w:ascii="Arial" w:eastAsia="Arial" w:hAnsi="Arial" w:cs="Arial"/>
+          <w:color w:val="000000" w:themeColor="text1"/>
+          <w:sz w:val="24"/>
+          <w:szCs w:val="24"/>
+        </w:rPr>
+        <w:t>o</w:t>
+      </w:r>
+      <w:r>
+        <w:rPr>
+          <w:rFonts w:ascii="Arial" w:eastAsia="Arial" w:hAnsi="Arial" w:cs="Arial"/>
+          <w:color w:val="000000" w:themeColor="text1"/>
+          <w:sz w:val="24"/>
+          <w:szCs w:val="24"/>
+        </w:rPr>
+        <w:t>s</w:t>
+      </w:r>
+      <w:r>
+        <w:rPr>
+          <w:rFonts w:ascii="Arial" w:eastAsia="Arial" w:hAnsi="Arial" w:cs="Arial"/>
+          <w:color w:val="000000" w:themeColor="text1"/>
+          <w:sz w:val="24"/>
+          <w:szCs w:val="24"/>
+        </w:rPr>
+        <w:t xml:space="preserve"> números de 2020 representam um aumento de 7,39 milhões em relação a 2019, o equivalente a 3,26%.</w:t>
       </w:r>
     </w:p>
     <w:p>
@@ -1967,88 +1987,25 @@
           <w:sz w:val="24"/>
           <w:szCs w:val="24"/>
         </w:rPr>
-        <w:t xml:space="preserve">O trabalho executado é a analise de um produto ou serviço. Esta análise é referente a um produto de uso </w:t>
-      </w:r>
-      <w:r>
-        <w:rPr>
-          <w:rFonts w:ascii="Arial" w:eastAsia="Arial" w:hAnsi="Arial" w:cs="Arial"/>
-          <w:color w:val="000000" w:themeColor="text1"/>
-          <w:sz w:val="24"/>
-          <w:szCs w:val="24"/>
-        </w:rPr>
-        <w:t>diário. É</w:t>
-      </w:r>
-      <w:r>
-        <w:rPr>
-          <w:rFonts w:ascii="Arial" w:eastAsia="Arial" w:hAnsi="Arial" w:cs="Arial"/>
-          <w:color w:val="000000" w:themeColor="text1"/>
-          <w:sz w:val="24"/>
-          <w:szCs w:val="24"/>
-        </w:rPr>
-        <w:t xml:space="preserve"> um aparelho celular da mar</w:t>
-      </w:r>
-      <w:r>
-        <w:rPr>
-          <w:rFonts w:ascii="Arial" w:eastAsia="Arial" w:hAnsi="Arial" w:cs="Arial"/>
-          <w:color w:val="000000" w:themeColor="text1"/>
-          <w:sz w:val="24"/>
-          <w:szCs w:val="24"/>
-        </w:rPr>
-        <w:t>ca</w:t>
-      </w:r>
-      <w:r>
-        <w:rPr>
-          <w:rFonts w:ascii="Arial" w:eastAsia="Arial" w:hAnsi="Arial" w:cs="Arial"/>
-          <w:color w:val="000000" w:themeColor="text1"/>
-          <w:sz w:val="24"/>
-          <w:szCs w:val="24"/>
-        </w:rPr>
-        <w:t xml:space="preserve"> Xiaomi, os detalhes a serem analisado são as característica</w:t>
-      </w:r>
-      <w:r>
-        <w:rPr>
-          <w:rFonts w:ascii="Arial" w:eastAsia="Arial" w:hAnsi="Arial" w:cs="Arial"/>
-          <w:color w:val="000000" w:themeColor="text1"/>
-          <w:sz w:val="24"/>
-          <w:szCs w:val="24"/>
-        </w:rPr>
-        <w:t>s</w:t>
-      </w:r>
-      <w:r>
-        <w:rPr>
-          <w:rFonts w:ascii="Arial" w:eastAsia="Arial" w:hAnsi="Arial" w:cs="Arial"/>
-          <w:color w:val="000000" w:themeColor="text1"/>
-          <w:sz w:val="24"/>
-          <w:szCs w:val="24"/>
-        </w:rPr>
-        <w:t>,</w:t>
-      </w:r>
-      <w:r>
-        <w:rPr>
-          <w:rFonts w:ascii="Arial" w:eastAsia="Arial" w:hAnsi="Arial" w:cs="Arial"/>
-          <w:color w:val="000000" w:themeColor="text1"/>
-          <w:sz w:val="24"/>
-          <w:szCs w:val="24"/>
-        </w:rPr>
-        <w:t xml:space="preserve"> tabela da análise</w:t>
-      </w:r>
-      <w:r>
-        <w:rPr>
-          <w:rFonts w:ascii="Arial" w:eastAsia="Arial" w:hAnsi="Arial" w:cs="Arial"/>
-          <w:color w:val="000000" w:themeColor="text1"/>
-          <w:sz w:val="24"/>
-          <w:szCs w:val="24"/>
-        </w:rPr>
-        <w:t xml:space="preserve"> e</w:t>
-      </w:r>
-      <w:r>
-        <w:rPr>
-          <w:rFonts w:ascii="Arial" w:eastAsia="Arial" w:hAnsi="Arial" w:cs="Arial"/>
-          <w:color w:val="000000" w:themeColor="text1"/>
-          <w:sz w:val="24"/>
-          <w:szCs w:val="24"/>
-        </w:rPr>
-        <w:t xml:space="preserve"> relatório.</w:t>
+        <w:t xml:space="preserve">Esta mesma pesquisa mostra, um grande aumento do uso de rede mundial de banda larga móvel </w:t>
+      </w:r>
+      <w:r>
+        <w:rPr>
+          <w:rFonts w:ascii="Arial" w:eastAsia="Arial" w:hAnsi="Arial" w:cs="Arial"/>
+          <w:color w:val="000000" w:themeColor="text1"/>
+          <w:sz w:val="24"/>
+          <w:szCs w:val="24"/>
+        </w:rPr>
+        <w:t xml:space="preserve">3G 4G. Os dados são do relatório de acompanhamento do setor de telecomunicações, publicados pela Agência Nacional de Telecomunicações (Anatel). O documento reúne números nacionais, por Unidade Federativa, por empresa prestadora do serviço, por tecnológica, por tipo de produto e modalidade de cobrança, entre outros. O relatório enfatiza, nas analises, mudanças entre o fim de 2019 e 2020, bem como os efeitos da Covid-19 nos números da telefonia móvel. </w:t>
+      </w:r>
+      <w:r>
+        <w:rPr>
+          <w:rFonts w:ascii="Arial" w:eastAsia="Arial" w:hAnsi="Arial" w:cs="Arial"/>
+          <w:color w:val="000000" w:themeColor="text1"/>
+          <w:sz w:val="24"/>
+          <w:szCs w:val="24"/>
+        </w:rPr>
+        <w:t>Com este número,</w:t>
       </w:r>
     </w:p>
     <w:p>
@@ -2069,79 +2026,16 @@
           <w:sz w:val="24"/>
           <w:szCs w:val="24"/>
         </w:rPr>
-        <w:t>Características do produto são informações complementares (por exempl</w:t>
-      </w:r>
-      <w:r>
-        <w:rPr>
-          <w:rFonts w:ascii="Arial" w:eastAsia="Arial" w:hAnsi="Arial" w:cs="Arial"/>
-          <w:color w:val="000000" w:themeColor="text1"/>
-          <w:sz w:val="24"/>
-          <w:szCs w:val="24"/>
-        </w:rPr>
-        <w:t>o</w:t>
-      </w:r>
-      <w:r>
-        <w:rPr>
-          <w:rFonts w:ascii="Arial" w:eastAsia="Arial" w:hAnsi="Arial" w:cs="Arial"/>
-          <w:color w:val="000000" w:themeColor="text1"/>
-          <w:sz w:val="24"/>
-          <w:szCs w:val="24"/>
-        </w:rPr>
-        <w:t>: modelo, fabricante, garantia, etc.)</w:t>
-      </w:r>
-      <w:r>
-        <w:rPr>
-          <w:rFonts w:ascii="Arial" w:eastAsia="Arial" w:hAnsi="Arial" w:cs="Arial"/>
-          <w:color w:val="000000" w:themeColor="text1"/>
-          <w:sz w:val="24"/>
-          <w:szCs w:val="24"/>
-        </w:rPr>
-        <w:t xml:space="preserve"> </w:t>
-      </w:r>
-      <w:r>
-        <w:rPr>
-          <w:rFonts w:ascii="Arial" w:eastAsia="Arial" w:hAnsi="Arial" w:cs="Arial"/>
-          <w:color w:val="000000" w:themeColor="text1"/>
-          <w:sz w:val="24"/>
-          <w:szCs w:val="24"/>
-        </w:rPr>
-        <w:t xml:space="preserve">devem ser </w:t>
-      </w:r>
-      <w:r>
-        <w:rPr>
-          <w:rFonts w:ascii="Arial" w:eastAsia="Arial" w:hAnsi="Arial" w:cs="Arial"/>
-          <w:color w:val="000000" w:themeColor="text1"/>
-          <w:sz w:val="24"/>
-          <w:szCs w:val="24"/>
-        </w:rPr>
-        <w:t>in</w:t>
-      </w:r>
-      <w:r>
-        <w:rPr>
-          <w:rFonts w:ascii="Arial" w:eastAsia="Arial" w:hAnsi="Arial" w:cs="Arial"/>
-          <w:color w:val="000000" w:themeColor="text1"/>
-          <w:sz w:val="24"/>
-          <w:szCs w:val="24"/>
-        </w:rPr>
-        <w:t>formadas</w:t>
-      </w:r>
-      <w:r>
-        <w:rPr>
-          <w:rFonts w:ascii="Arial" w:eastAsia="Arial" w:hAnsi="Arial" w:cs="Arial"/>
-          <w:color w:val="000000" w:themeColor="text1"/>
-          <w:sz w:val="24"/>
-          <w:szCs w:val="24"/>
-        </w:rPr>
-        <w:t xml:space="preserve"> no</w:t>
-      </w:r>
-      <w:r>
-        <w:rPr>
-          <w:rFonts w:ascii="Arial" w:eastAsia="Arial" w:hAnsi="Arial" w:cs="Arial"/>
-          <w:color w:val="000000" w:themeColor="text1"/>
-          <w:sz w:val="24"/>
-          <w:szCs w:val="24"/>
-        </w:rPr>
-        <w:t xml:space="preserve"> cadastro, na administração da loja.</w:t>
+        <w:t>A partir daí, com a popularização da Internet, o advento das redes móveis e a disseminação dos dispositivos moveis, nota-se que o mercado, com o apoio do avanço tecnológico, vem</w:t>
+      </w:r>
+      <w:r>
+        <w:rPr>
+          <w:rFonts w:ascii="Arial" w:eastAsia="Arial" w:hAnsi="Arial" w:cs="Arial"/>
+          <w:color w:val="000000" w:themeColor="text1"/>
+          <w:sz w:val="24"/>
+          <w:szCs w:val="24"/>
+        </w:rPr>
+        <w:t xml:space="preserve"> apostando cada vez mais em dispositivos que ofereçam convergência destas tecnologias.</w:t>
       </w:r>
     </w:p>
     <w:p>
@@ -2162,52 +2056,60 @@
           <w:sz w:val="24"/>
           <w:szCs w:val="24"/>
         </w:rPr>
-        <w:t xml:space="preserve">Tabela de </w:t>
-      </w:r>
-      <w:r>
-        <w:rPr>
-          <w:rFonts w:ascii="Arial" w:eastAsia="Arial" w:hAnsi="Arial" w:cs="Arial"/>
-          <w:color w:val="000000" w:themeColor="text1"/>
-          <w:sz w:val="24"/>
-          <w:szCs w:val="24"/>
-        </w:rPr>
-        <w:t>análise</w:t>
-      </w:r>
-      <w:r>
-        <w:rPr>
-          <w:rFonts w:ascii="Arial" w:eastAsia="Arial" w:hAnsi="Arial" w:cs="Arial"/>
-          <w:color w:val="000000" w:themeColor="text1"/>
-          <w:sz w:val="24"/>
-          <w:szCs w:val="24"/>
-        </w:rPr>
-        <w:t xml:space="preserve"> é utilizad</w:t>
-      </w:r>
-      <w:r>
-        <w:rPr>
-          <w:rFonts w:ascii="Arial" w:eastAsia="Arial" w:hAnsi="Arial" w:cs="Arial"/>
-          <w:color w:val="000000" w:themeColor="text1"/>
-          <w:sz w:val="24"/>
-          <w:szCs w:val="24"/>
-        </w:rPr>
-        <w:t>a</w:t>
-      </w:r>
-      <w:r>
-        <w:rPr>
-          <w:rFonts w:ascii="Arial" w:eastAsia="Arial" w:hAnsi="Arial" w:cs="Arial"/>
-          <w:color w:val="000000" w:themeColor="text1"/>
-          <w:sz w:val="24"/>
-          <w:szCs w:val="24"/>
-        </w:rPr>
-        <w:t xml:space="preserve"> para divulgar resultados d</w:t>
-      </w:r>
-      <w:r>
-        <w:rPr>
-          <w:rFonts w:ascii="Arial" w:eastAsia="Arial" w:hAnsi="Arial" w:cs="Arial"/>
-          <w:color w:val="000000" w:themeColor="text1"/>
-          <w:sz w:val="24"/>
-          <w:szCs w:val="24"/>
-        </w:rPr>
-        <w:t>o estudo de um produto.</w:t>
+        <w:t xml:space="preserve">Com o avanço tecnológico, o mercado dos telefones celulares evoluiu de tal forma que atualmente têm-se os </w:t>
+      </w:r>
+      <w:r>
+        <w:rPr>
+          <w:rFonts w:ascii="Arial" w:eastAsia="Arial" w:hAnsi="Arial" w:cs="Arial"/>
+          <w:i/>
+          <w:iCs/>
+          <w:color w:val="000000" w:themeColor="text1"/>
+          <w:sz w:val="24"/>
+          <w:szCs w:val="24"/>
+        </w:rPr>
+        <w:t>smartphones</w:t>
+      </w:r>
+      <w:r>
+        <w:rPr>
+          <w:rFonts w:ascii="Arial" w:eastAsia="Arial" w:hAnsi="Arial" w:cs="Arial"/>
+          <w:color w:val="000000" w:themeColor="text1"/>
+          <w:sz w:val="24"/>
+          <w:szCs w:val="24"/>
+        </w:rPr>
+        <w:t xml:space="preserve">. Esses são dispositivos que possuem um grande poder computacional, oferecendo aos usuários uma grande diversidade de aplicações que podem utilizar recurso providos pela Interne. Os telefones celulares estão entre os dispositivos mais populares, sendo os </w:t>
+      </w:r>
+      <w:r>
+        <w:rPr>
+          <w:rFonts w:ascii="Arial" w:eastAsia="Arial" w:hAnsi="Arial" w:cs="Arial"/>
+          <w:i/>
+          <w:iCs/>
+          <w:color w:val="000000" w:themeColor="text1"/>
+          <w:sz w:val="24"/>
+          <w:szCs w:val="24"/>
+        </w:rPr>
+        <w:t>smartphones</w:t>
+      </w:r>
+      <w:r>
+        <w:rPr>
+          <w:rFonts w:ascii="Arial" w:eastAsia="Arial" w:hAnsi="Arial" w:cs="Arial"/>
+          <w:b/>
+          <w:bCs/>
+          <w:i/>
+          <w:iCs/>
+          <w:color w:val="000000" w:themeColor="text1"/>
+          <w:sz w:val="24"/>
+          <w:szCs w:val="24"/>
+        </w:rPr>
+        <w:t xml:space="preserve"> </w:t>
+      </w:r>
+      <w:r>
+        <w:rPr>
+          <w:rFonts w:ascii="Arial" w:eastAsia="Arial" w:hAnsi="Arial" w:cs="Arial"/>
+          <w:color w:val="000000" w:themeColor="text1"/>
+          <w:sz w:val="24"/>
+          <w:szCs w:val="24"/>
+        </w:rPr>
+        <w:t>entre os objetivos de maior desejo daqueles que gostam de tecnologia e buscam facilitar o acesso a diversas fontes de informação.</w:t>
       </w:r>
     </w:p>
     <w:p>
@@ -2221,69 +2123,6 @@
           <w:szCs w:val="24"/>
         </w:rPr>
       </w:pPr>
-      <w:r>
-        <w:rPr>
-          <w:rFonts w:ascii="Arial" w:eastAsia="Arial" w:hAnsi="Arial" w:cs="Arial"/>
-          <w:color w:val="000000" w:themeColor="text1"/>
-          <w:sz w:val="24"/>
-          <w:szCs w:val="24"/>
-        </w:rPr>
-        <w:t xml:space="preserve">Para você tomar um posicionamento </w:t>
-      </w:r>
-      <w:r>
-        <w:rPr>
-          <w:rFonts w:ascii="Arial" w:eastAsia="Arial" w:hAnsi="Arial" w:cs="Arial"/>
-          <w:color w:val="000000" w:themeColor="text1"/>
-          <w:sz w:val="24"/>
-          <w:szCs w:val="24"/>
-        </w:rPr>
-        <w:t>sobre</w:t>
-      </w:r>
-      <w:r>
-        <w:rPr>
-          <w:rFonts w:ascii="Arial" w:eastAsia="Arial" w:hAnsi="Arial" w:cs="Arial"/>
-          <w:color w:val="000000" w:themeColor="text1"/>
-          <w:sz w:val="24"/>
-          <w:szCs w:val="24"/>
-        </w:rPr>
-        <w:t xml:space="preserve"> um produto ou serviço, </w:t>
-      </w:r>
-      <w:r>
-        <w:rPr>
-          <w:rFonts w:ascii="Arial" w:eastAsia="Arial" w:hAnsi="Arial" w:cs="Arial"/>
-          <w:color w:val="000000" w:themeColor="text1"/>
-          <w:sz w:val="24"/>
-          <w:szCs w:val="24"/>
-        </w:rPr>
-        <w:t xml:space="preserve">necessita dispor de todas as </w:t>
-      </w:r>
-      <w:r>
-        <w:rPr>
-          <w:rFonts w:ascii="Arial" w:eastAsia="Arial" w:hAnsi="Arial" w:cs="Arial"/>
-          <w:color w:val="000000" w:themeColor="text1"/>
-          <w:sz w:val="24"/>
-          <w:szCs w:val="24"/>
-        </w:rPr>
-        <w:t xml:space="preserve">informações necessárias, com </w:t>
-      </w:r>
-      <w:r>
-        <w:rPr>
-          <w:rFonts w:ascii="Arial" w:eastAsia="Arial" w:hAnsi="Arial" w:cs="Arial"/>
-          <w:color w:val="000000" w:themeColor="text1"/>
-          <w:sz w:val="24"/>
-          <w:szCs w:val="24"/>
-        </w:rPr>
-        <w:t>elas</w:t>
-      </w:r>
-      <w:r>
-        <w:rPr>
-          <w:rFonts w:ascii="Arial" w:eastAsia="Arial" w:hAnsi="Arial" w:cs="Arial"/>
-          <w:color w:val="000000" w:themeColor="text1"/>
-          <w:sz w:val="24"/>
-          <w:szCs w:val="24"/>
-        </w:rPr>
-        <w:t xml:space="preserve"> será capaz de analisar para tomar as decisões.</w:t>
-      </w:r>
     </w:p>
     <w:p>
       <w:pPr>
@@ -2395,23 +2234,10 @@
     </w:p>
     <w:p>
       <w:pPr>
-        <w:spacing w:line="360" w:lineRule="auto"/>
-        <w:jc w:val="both"/>
-        <w:rPr>
-          <w:rFonts w:ascii="Arial" w:eastAsia="Arial" w:hAnsi="Arial" w:cs="Arial"/>
-          <w:color w:val="000000" w:themeColor="text1"/>
-          <w:sz w:val="24"/>
-          <w:szCs w:val="24"/>
-        </w:rPr>
-      </w:pPr>
-    </w:p>
-    <w:p>
-      <w:pPr>
         <w:pStyle w:val="Ttulo1"/>
       </w:pPr>
       <w:bookmarkStart w:id="4" w:name="_Toc73287560"/>
       <w:r>
-        <w:lastRenderedPageBreak/>
         <w:t>O</w:t>
       </w:r>
       <w:r>
@@ -3134,6 +2960,7 @@
                 <w:sz w:val="24"/>
                 <w:szCs w:val="24"/>
               </w:rPr>
+              <w:lastRenderedPageBreak/>
               <w:t>Nome do produto ou serviço:</w:t>
             </w:r>
           </w:p>
@@ -3162,7 +2989,29 @@
                 <w:sz w:val="24"/>
                 <w:szCs w:val="24"/>
               </w:rPr>
-              <w:t>Mobile Phone</w:t>
+              <w:t xml:space="preserve">Celular </w:t>
+            </w:r>
+            <w:proofErr w:type="spellStart"/>
+            <w:r>
+              <w:rPr>
+                <w:rFonts w:ascii="Arial" w:eastAsia="Arial" w:hAnsi="Arial" w:cs="Arial"/>
+                <w:bCs/>
+                <w:color w:val="000000" w:themeColor="text1"/>
+                <w:sz w:val="24"/>
+                <w:szCs w:val="24"/>
+              </w:rPr>
+              <w:t>Redmi</w:t>
+            </w:r>
+            <w:proofErr w:type="spellEnd"/>
+            <w:r>
+              <w:rPr>
+                <w:rFonts w:ascii="Arial" w:eastAsia="Arial" w:hAnsi="Arial" w:cs="Arial"/>
+                <w:bCs/>
+                <w:color w:val="000000" w:themeColor="text1"/>
+                <w:sz w:val="24"/>
+                <w:szCs w:val="24"/>
+              </w:rPr>
+              <w:t xml:space="preserve"> 9i Sport </w:t>
             </w:r>
           </w:p>
         </w:tc>
@@ -3288,7 +3137,7 @@
                 <w:sz w:val="24"/>
                 <w:szCs w:val="24"/>
               </w:rPr>
-              <w:t>Não informado pelo fabricante</w:t>
+              <w:t>2 meses</w:t>
             </w:r>
           </w:p>
         </w:tc>
@@ -3381,7 +3230,6 @@
       </w:pPr>
       <w:bookmarkStart w:id="6" w:name="_Toc73287562"/>
       <w:r>
-        <w:lastRenderedPageBreak/>
         <w:t>Tabela de Análise</w:t>
       </w:r>
       <w:bookmarkEnd w:id="6"/>
@@ -3833,6 +3681,7 @@
                 <w:sz w:val="24"/>
                 <w:szCs w:val="24"/>
               </w:rPr>
+              <w:lastRenderedPageBreak/>
               <w:t>Performance:</w:t>
             </w:r>
           </w:p>
@@ -4073,7 +3922,6 @@
         <w:pStyle w:val="Ttulo2"/>
       </w:pPr>
       <w:r>
-        <w:lastRenderedPageBreak/>
         <w:t xml:space="preserve"> </w:t>
       </w:r>
       <w:bookmarkStart w:id="7" w:name="_Toc73287563"/>
@@ -4087,11 +3935,6 @@
     </w:p>
     <w:p>
       <w:pPr>
-        <w:pStyle w:val="PargrafodaLista"/>
-        <w:numPr>
-          <w:ilvl w:val="0"/>
-          <w:numId w:val="11"/>
-        </w:numPr>
         <w:spacing w:line="360" w:lineRule="auto"/>
         <w:jc w:val="both"/>
         <w:rPr>
@@ -4128,16 +3971,138 @@
           <w:sz w:val="24"/>
           <w:szCs w:val="24"/>
         </w:rPr>
-        <w:t xml:space="preserve"> 9i Sport;</w:t>
-      </w:r>
-    </w:p>
-    <w:p>
-      <w:pPr>
-        <w:pStyle w:val="PargrafodaLista"/>
-        <w:numPr>
-          <w:ilvl w:val="0"/>
-          <w:numId w:val="11"/>
-        </w:numPr>
+        <w:t xml:space="preserve"> 9i Sport</w:t>
+      </w:r>
+      <w:r>
+        <w:rPr>
+          <w:rFonts w:ascii="Arial" w:eastAsia="Arial" w:hAnsi="Arial" w:cs="Arial"/>
+          <w:color w:val="000000" w:themeColor="text1"/>
+          <w:sz w:val="24"/>
+          <w:szCs w:val="24"/>
+        </w:rPr>
+        <w:t xml:space="preserve"> é um smartphone Android completo</w:t>
+      </w:r>
+      <w:r>
+        <w:rPr>
+          <w:rFonts w:ascii="Arial" w:eastAsia="Arial" w:hAnsi="Arial" w:cs="Arial"/>
+          <w:color w:val="000000" w:themeColor="text1"/>
+          <w:sz w:val="24"/>
+          <w:szCs w:val="24"/>
+        </w:rPr>
+        <w:t xml:space="preserve"> com um processador de 2GHZ </w:t>
+      </w:r>
+      <w:proofErr w:type="spellStart"/>
+      <w:r>
+        <w:rPr>
+          <w:rFonts w:ascii="Arial" w:eastAsia="Arial" w:hAnsi="Arial" w:cs="Arial"/>
+          <w:color w:val="000000" w:themeColor="text1"/>
+          <w:sz w:val="24"/>
+          <w:szCs w:val="24"/>
+        </w:rPr>
+        <w:t>Octa</w:t>
+      </w:r>
+      <w:proofErr w:type="spellEnd"/>
+      <w:r>
+        <w:rPr>
+          <w:rFonts w:ascii="Arial" w:eastAsia="Arial" w:hAnsi="Arial" w:cs="Arial"/>
+          <w:color w:val="000000" w:themeColor="text1"/>
+          <w:sz w:val="24"/>
+          <w:szCs w:val="24"/>
+        </w:rPr>
+        <w:t xml:space="preserve">-Core que possibilita executar jogos e aplicativos </w:t>
+      </w:r>
+      <w:proofErr w:type="spellStart"/>
+      <w:r>
+        <w:rPr>
+          <w:rFonts w:ascii="Arial" w:eastAsia="Arial" w:hAnsi="Arial" w:cs="Arial"/>
+          <w:color w:val="000000" w:themeColor="text1"/>
+          <w:sz w:val="24"/>
+          <w:szCs w:val="24"/>
+        </w:rPr>
+        <w:t>pessados</w:t>
+      </w:r>
+      <w:proofErr w:type="spellEnd"/>
+      <w:r>
+        <w:rPr>
+          <w:rFonts w:ascii="Arial" w:eastAsia="Arial" w:hAnsi="Arial" w:cs="Arial"/>
+          <w:color w:val="000000" w:themeColor="text1"/>
+          <w:sz w:val="24"/>
+          <w:szCs w:val="24"/>
+        </w:rPr>
+        <w:t xml:space="preserve">, que não tem muito a invejar aos mais avançados dispositivos. Surpreendente é a sua tela Touchscreen de 6.53 polegadas, que coloca esse Redimi no topo de sua categoria. A resolução também é alta: 1600x720 pixel. Quanto as funções, no </w:t>
+      </w:r>
+      <w:proofErr w:type="spellStart"/>
+      <w:r>
+        <w:rPr>
+          <w:rFonts w:ascii="Arial" w:eastAsia="Arial" w:hAnsi="Arial" w:cs="Arial"/>
+          <w:color w:val="000000" w:themeColor="text1"/>
+          <w:sz w:val="24"/>
+          <w:szCs w:val="24"/>
+        </w:rPr>
+        <w:t>Redmi</w:t>
+      </w:r>
+      <w:proofErr w:type="spellEnd"/>
+      <w:r>
+        <w:rPr>
+          <w:rFonts w:ascii="Arial" w:eastAsia="Arial" w:hAnsi="Arial" w:cs="Arial"/>
+          <w:color w:val="000000" w:themeColor="text1"/>
+          <w:sz w:val="24"/>
+          <w:szCs w:val="24"/>
+        </w:rPr>
+        <w:t xml:space="preserve"> 9i Sport realmente não falta nada. Começando pela conectividade </w:t>
+      </w:r>
+      <w:proofErr w:type="spellStart"/>
+      <w:r>
+        <w:rPr>
+          <w:rFonts w:ascii="Arial" w:eastAsia="Arial" w:hAnsi="Arial" w:cs="Arial"/>
+          <w:color w:val="000000" w:themeColor="text1"/>
+          <w:sz w:val="24"/>
+          <w:szCs w:val="24"/>
+        </w:rPr>
+        <w:t>wi-fi</w:t>
+      </w:r>
+      <w:proofErr w:type="spellEnd"/>
+      <w:r>
+        <w:rPr>
+          <w:rFonts w:ascii="Arial" w:eastAsia="Arial" w:hAnsi="Arial" w:cs="Arial"/>
+          <w:color w:val="000000" w:themeColor="text1"/>
+          <w:sz w:val="24"/>
+          <w:szCs w:val="24"/>
+        </w:rPr>
+        <w:t xml:space="preserve"> e GPS. A transferência de dados e navegação web são fornecidas pela rede UMTS, mas não suporta tecnologias mais recentes, tais como </w:t>
+      </w:r>
+      <w:r>
+        <w:rPr>
+          <w:rFonts w:ascii="Arial" w:eastAsia="Arial" w:hAnsi="Arial" w:cs="Arial"/>
+          <w:i/>
+          <w:iCs/>
+          <w:color w:val="000000" w:themeColor="text1"/>
+          <w:sz w:val="24"/>
+          <w:szCs w:val="24"/>
+        </w:rPr>
+        <w:t>HSDPA</w:t>
+      </w:r>
+      <w:r>
+        <w:rPr>
+          <w:rFonts w:ascii="Arial" w:eastAsia="Arial" w:hAnsi="Arial" w:cs="Arial"/>
+          <w:color w:val="000000" w:themeColor="text1"/>
+          <w:sz w:val="24"/>
+          <w:szCs w:val="24"/>
+        </w:rPr>
+        <w:t xml:space="preserve">. Enfatizamos a boa memoria interna de </w:t>
+      </w:r>
+      <w:r>
+        <w:rPr>
+          <w:rFonts w:ascii="Arial" w:eastAsia="Arial" w:hAnsi="Arial" w:cs="Arial"/>
+          <w:color w:val="000000" w:themeColor="text1"/>
+          <w:sz w:val="24"/>
+          <w:szCs w:val="24"/>
+        </w:rPr>
+        <w:t>64GB com a possibilidade de expansão.</w:t>
+      </w:r>
+    </w:p>
+    <w:p>
+      <w:pPr>
         <w:spacing w:line="360" w:lineRule="auto"/>
         <w:jc w:val="both"/>
         <w:rPr>
@@ -4154,25 +4119,90 @@
           <w:sz w:val="24"/>
           <w:szCs w:val="24"/>
         </w:rPr>
-        <w:t>O aparelho é usado pela empresa em seu horário comercial</w:t>
-      </w:r>
-      <w:r>
-        <w:rPr>
-          <w:rFonts w:ascii="Arial" w:eastAsia="Arial" w:hAnsi="Arial" w:cs="Arial"/>
-          <w:color w:val="000000" w:themeColor="text1"/>
-          <w:sz w:val="24"/>
-          <w:szCs w:val="24"/>
-        </w:rPr>
-        <w:t>;</w:t>
-      </w:r>
-    </w:p>
-    <w:p>
-      <w:pPr>
-        <w:pStyle w:val="PargrafodaLista"/>
-        <w:numPr>
-          <w:ilvl w:val="0"/>
-          <w:numId w:val="11"/>
-        </w:numPr>
+        <w:t xml:space="preserve">Este </w:t>
+      </w:r>
+      <w:proofErr w:type="spellStart"/>
+      <w:r>
+        <w:rPr>
+          <w:rFonts w:ascii="Arial" w:eastAsia="Arial" w:hAnsi="Arial" w:cs="Arial"/>
+          <w:color w:val="000000" w:themeColor="text1"/>
+          <w:sz w:val="24"/>
+          <w:szCs w:val="24"/>
+        </w:rPr>
+        <w:t>Redmi</w:t>
+      </w:r>
+      <w:proofErr w:type="spellEnd"/>
+      <w:r>
+        <w:rPr>
+          <w:rFonts w:ascii="Arial" w:eastAsia="Arial" w:hAnsi="Arial" w:cs="Arial"/>
+          <w:color w:val="000000" w:themeColor="text1"/>
+          <w:sz w:val="24"/>
+          <w:szCs w:val="24"/>
+        </w:rPr>
+        <w:t xml:space="preserve"> 9i Sport é um produto com poucos concorrentes em termos de multimidias graças a câmera de 13 megapixels que permite ao </w:t>
+      </w:r>
+      <w:proofErr w:type="spellStart"/>
+      <w:r>
+        <w:rPr>
+          <w:rFonts w:ascii="Arial" w:eastAsia="Arial" w:hAnsi="Arial" w:cs="Arial"/>
+          <w:color w:val="000000" w:themeColor="text1"/>
+          <w:sz w:val="24"/>
+          <w:szCs w:val="24"/>
+        </w:rPr>
+        <w:t>Redmi</w:t>
+      </w:r>
+      <w:proofErr w:type="spellEnd"/>
+      <w:r>
+        <w:rPr>
+          <w:rFonts w:ascii="Arial" w:eastAsia="Arial" w:hAnsi="Arial" w:cs="Arial"/>
+          <w:color w:val="000000" w:themeColor="text1"/>
+          <w:sz w:val="24"/>
+          <w:szCs w:val="24"/>
+        </w:rPr>
+        <w:t xml:space="preserve"> 9i Sport tirar fotos fantásticas com uma resolução de 4163x3122 pixels e gravar vídeos em alta definição (Full HD) com uma resolução de 1920x1080 pixels. Muito fino, 9 milímetros, o que torna o </w:t>
+      </w:r>
+      <w:proofErr w:type="spellStart"/>
+      <w:r>
+        <w:rPr>
+          <w:rFonts w:ascii="Arial" w:eastAsia="Arial" w:hAnsi="Arial" w:cs="Arial"/>
+          <w:color w:val="000000" w:themeColor="text1"/>
+          <w:sz w:val="24"/>
+          <w:szCs w:val="24"/>
+        </w:rPr>
+        <w:t>Redmi</w:t>
+      </w:r>
+      <w:proofErr w:type="spellEnd"/>
+      <w:r>
+        <w:rPr>
+          <w:rFonts w:ascii="Arial" w:eastAsia="Arial" w:hAnsi="Arial" w:cs="Arial"/>
+          <w:color w:val="000000" w:themeColor="text1"/>
+          <w:sz w:val="24"/>
+          <w:szCs w:val="24"/>
+        </w:rPr>
+        <w:t xml:space="preserve"> 9i Sport realmente interessante. O aparelho foi adquirido para uso interno da empresa, por receber bastante arquivo/foto (principalmente), foi considerado um aparelho excelente neste quesito de fotos </w:t>
+      </w:r>
+      <w:r>
+        <w:rPr>
+          <w:rFonts w:ascii="Arial" w:eastAsia="Arial" w:hAnsi="Arial" w:cs="Arial"/>
+          <w:color w:val="000000" w:themeColor="text1"/>
+          <w:sz w:val="24"/>
+          <w:szCs w:val="24"/>
+        </w:rPr>
+        <w:lastRenderedPageBreak/>
+        <w:t>e vídeos</w:t>
+      </w:r>
+      <w:r>
+        <w:rPr>
+          <w:rFonts w:ascii="Arial" w:eastAsia="Arial" w:hAnsi="Arial" w:cs="Arial"/>
+          <w:color w:val="000000" w:themeColor="text1"/>
+          <w:sz w:val="24"/>
+          <w:szCs w:val="24"/>
+        </w:rPr>
+        <w:t>, atendendo as necessidades. Uma das vantagens deste aparelho é a possibilidade de utilizar duas operadoras de telefonia, um aparelho Dual-Chip com entrada para dois cartões SIM. Incluindo a bateria, o celular tem 194 gramas e é um aparelho muito fino com apenas 9mm.</w:t>
+      </w:r>
+    </w:p>
+    <w:p>
+      <w:pPr>
         <w:spacing w:line="360" w:lineRule="auto"/>
         <w:jc w:val="both"/>
         <w:rPr>
@@ -4182,106 +4212,11 @@
           <w:szCs w:val="24"/>
         </w:rPr>
       </w:pPr>
-      <w:r>
-        <w:rPr>
-          <w:rFonts w:ascii="Arial" w:eastAsia="Arial" w:hAnsi="Arial" w:cs="Arial"/>
-          <w:color w:val="000000" w:themeColor="text1"/>
-          <w:sz w:val="24"/>
-          <w:szCs w:val="24"/>
-        </w:rPr>
-        <w:t>O aparelho é utilizado pelos funcionários e sócios da empresa</w:t>
-      </w:r>
-      <w:r>
-        <w:rPr>
-          <w:rFonts w:ascii="Arial" w:eastAsia="Arial" w:hAnsi="Arial" w:cs="Arial"/>
-          <w:color w:val="000000" w:themeColor="text1"/>
-          <w:sz w:val="24"/>
-          <w:szCs w:val="24"/>
-        </w:rPr>
-        <w:t>;</w:t>
-      </w:r>
-    </w:p>
-    <w:p>
-      <w:pPr>
-        <w:pStyle w:val="PargrafodaLista"/>
-        <w:numPr>
-          <w:ilvl w:val="0"/>
-          <w:numId w:val="11"/>
-        </w:numPr>
-        <w:spacing w:line="360" w:lineRule="auto"/>
-        <w:jc w:val="both"/>
-        <w:rPr>
-          <w:rFonts w:ascii="Arial" w:eastAsia="Arial" w:hAnsi="Arial" w:cs="Arial"/>
-          <w:color w:val="000000" w:themeColor="text1"/>
-          <w:sz w:val="24"/>
-          <w:szCs w:val="24"/>
-        </w:rPr>
-      </w:pPr>
-      <w:r>
-        <w:rPr>
-          <w:rFonts w:ascii="Arial" w:eastAsia="Arial" w:hAnsi="Arial" w:cs="Arial"/>
-          <w:color w:val="000000" w:themeColor="text1"/>
-          <w:sz w:val="24"/>
-          <w:szCs w:val="24"/>
-        </w:rPr>
-        <w:t>Por ser um aparelho simples, ele atende as necessidades da empresa onde a qual solicitou a compra</w:t>
-      </w:r>
-      <w:r>
-        <w:rPr>
-          <w:rFonts w:ascii="Arial" w:eastAsia="Arial" w:hAnsi="Arial" w:cs="Arial"/>
-          <w:color w:val="000000" w:themeColor="text1"/>
-          <w:sz w:val="24"/>
-          <w:szCs w:val="24"/>
-        </w:rPr>
-        <w:t>.</w:t>
-      </w:r>
-    </w:p>
-    <w:p>
-      <w:pPr>
-        <w:pStyle w:val="PargrafodaLista"/>
-        <w:numPr>
-          <w:ilvl w:val="0"/>
-          <w:numId w:val="11"/>
-        </w:numPr>
-        <w:spacing w:line="360" w:lineRule="auto"/>
-        <w:jc w:val="both"/>
-        <w:rPr>
-          <w:rFonts w:ascii="Arial" w:eastAsia="Arial" w:hAnsi="Arial" w:cs="Arial"/>
-          <w:color w:val="000000" w:themeColor="text1"/>
-          <w:sz w:val="24"/>
-          <w:szCs w:val="24"/>
-        </w:rPr>
-      </w:pPr>
-      <w:r>
-        <w:rPr>
-          <w:rFonts w:ascii="Arial" w:eastAsia="Arial" w:hAnsi="Arial" w:cs="Arial"/>
-          <w:color w:val="000000" w:themeColor="text1"/>
-          <w:sz w:val="24"/>
-          <w:szCs w:val="24"/>
-        </w:rPr>
-        <w:t>Etc.</w:t>
-      </w:r>
-    </w:p>
-    <w:p>
-      <w:pPr>
-        <w:spacing w:line="360" w:lineRule="auto"/>
-        <w:ind w:left="360"/>
-        <w:jc w:val="both"/>
-        <w:rPr>
-          <w:rFonts w:ascii="Arial" w:eastAsia="Arial" w:hAnsi="Arial" w:cs="Arial"/>
-          <w:color w:val="000000" w:themeColor="text1"/>
-          <w:sz w:val="24"/>
-          <w:szCs w:val="24"/>
-        </w:rPr>
-      </w:pPr>
     </w:p>
     <w:p>
       <w:pPr>
         <w:pStyle w:val="Ttulo2"/>
       </w:pPr>
-      <w:r>
-        <w:t xml:space="preserve"> </w:t>
-      </w:r>
       <w:bookmarkStart w:id="8" w:name="_Toc73287564"/>
       <w:r>
         <w:t>Evidências</w:t>
@@ -4627,7 +4562,6 @@
       </w:pPr>
       <w:bookmarkStart w:id="9" w:name="_Toc73287565"/>
       <w:r>
-        <w:lastRenderedPageBreak/>
         <w:t>Onde encontrar</w:t>
       </w:r>
       <w:bookmarkEnd w:id="9"/>
@@ -4974,6 +4908,48 @@
         </w:rPr>
         <w:t xml:space="preserve"> Acessado 10/05/2022.</w:t>
       </w:r>
+    </w:p>
+    <w:p>
+      <w:pPr>
+        <w:rPr>
+          <w:rStyle w:val="Hyperlink"/>
+          <w:color w:val="44546A" w:themeColor="text2"/>
+          <w:u w:val="none"/>
+        </w:rPr>
+      </w:pPr>
+      <w:hyperlink r:id="rId19" w:history="1">
+        <w:r>
+          <w:rPr>
+            <w:rStyle w:val="Hyperlink"/>
+          </w:rPr>
+          <w:t>https://www.gov.br/pt-br/noticias/transito-e-transportes/2021/05/brasil-registrou-mais-de-234-milhoes-de-acessos-moveis-em-2020#:~:text=Os%20n%C3%BAmeros%20de%202020%20representam,Nacional%20de%20Telecomunica%C3%A7%C3%B5es%20(Anatel)</w:t>
+        </w:r>
+      </w:hyperlink>
+      <w:r>
+        <w:rPr>
+          <w:rStyle w:val="Hyperlink"/>
+          <w:color w:val="44546A" w:themeColor="text2"/>
+          <w:u w:val="none"/>
+        </w:rPr>
+        <w:t>.</w:t>
+      </w:r>
+      <w:r>
+        <w:rPr>
+          <w:rStyle w:val="Hyperlink"/>
+          <w:color w:val="44546A" w:themeColor="text2"/>
+          <w:u w:val="none"/>
+        </w:rPr>
+        <w:t xml:space="preserve"> Acesso 15/05/2022.</w:t>
+      </w:r>
+    </w:p>
+    <w:p>
+      <w:pPr>
+        <w:rPr>
+          <w:rStyle w:val="Hyperlink"/>
+          <w:color w:val="44546A" w:themeColor="text2"/>
+          <w:u w:val="none"/>
+        </w:rPr>
+      </w:pPr>
     </w:p>
     <w:p>
       <w:pPr>
@@ -5010,7 +4986,7 @@
 </file>
 
 <file path=word/endnotes.xml><?xml version="1.0" encoding="utf-8"?>
-<w:endnotes xmlns:wpc="http://schemas.microsoft.com/office/word/2010/wordprocessingCanvas" xmlns:cx="http://schemas.microsoft.com/office/drawing/2014/chartex" xmlns:cx1="http://schemas.microsoft.com/office/drawing/2015/9/8/chartex" xmlns:cx2="http://schemas.microsoft.com/office/drawing/2015/10/21/chartex" xmlns:cx3="http://schemas.microsoft.com/office/drawing/2016/5/9/chartex" xmlns:cx4="http://schemas.microsoft.com/office/drawing/2016/5/10/chartex" xmlns:cx5="http://schemas.microsoft.com/office/drawing/2016/5/11/chartex" xmlns:cx6="http://schemas.microsoft.com/office/drawing/2016/5/12/chartex" xmlns:cx7="http://schemas.microsoft.com/office/drawing/2016/5/13/chartex" xmlns:cx8="http://schemas.microsoft.com/office/drawing/2016/5/14/chartex" xmlns:mc="http://schemas.openxmlformats.org/markup-compatibility/2006" xmlns:aink="http://schemas.microsoft.com/office/drawing/2016/ink" xmlns:am3d="http://schemas.microsoft.com/office/drawing/2017/model3d" xmlns:o="urn:schemas-microsoft-com:office:office" xmlns:oel="http://schemas.microsoft.com/office/2019/extlst" xmlns:r="http://schemas.openxmlformats.org/officeDocument/2006/relationships" xmlns:m="http://schemas.openxmlformats.org/officeDocument/2006/math" xmlns:v="urn:schemas-microsoft-com:vml" xmlns:wp14="http://schemas.microsoft.com/office/word/2010/wordprocessingDrawing" xmlns:wp="http://schemas.openxmlformats.org/drawingml/2006/wordprocessingDrawing" xmlns:w10="urn:schemas-microsoft-com:office:word" xmlns:w="http://schemas.openxmlformats.org/wordprocessingml/2006/main" xmlns:w14="http://schemas.microsoft.com/office/word/2010/wordml" xmlns:w15="http://schemas.microsoft.com/office/word/2012/wordml" xmlns:w16cex="http://schemas.microsoft.com/office/word/2018/wordml/cex" xmlns:w16cid="http://schemas.microsoft.com/office/word/2016/wordml/cid" xmlns:w16="http://schemas.microsoft.com/office/word/2018/wordml" xmlns:w16sdtdh="http://schemas.microsoft.com/office/word/2020/wordml/sdtdatahash" xmlns:w16se="http://schemas.microsoft.com/office/word/2015/wordml/symex" xmlns:wpg="http://schemas.microsoft.com/office/word/2010/wordprocessingGroup" xmlns:wpi="http://schemas.microsoft.com/office/word/2010/wordprocessingInk" xmlns:wne="http://schemas.microsoft.com/office/word/2006/wordml" xmlns:wps="http://schemas.microsoft.com/office/word/2010/wordprocessingShape" mc:Ignorable="w14 w15 w16se w16cid w16 w16cex w16sdtdh wp14">
+<w:endnotes xmlns:wpc="http://schemas.microsoft.com/office/word/2010/wordprocessingCanvas" xmlns:cx="http://schemas.microsoft.com/office/drawing/2014/chartex" xmlns:cx1="http://schemas.microsoft.com/office/drawing/2015/9/8/chartex" xmlns:cx2="http://schemas.microsoft.com/office/drawing/2015/10/21/chartex" xmlns:cx3="http://schemas.microsoft.com/office/drawing/2016/5/9/chartex" xmlns:cx4="http://schemas.microsoft.com/office/drawing/2016/5/10/chartex" xmlns:cx5="http://schemas.microsoft.com/office/drawing/2016/5/11/chartex" xmlns:cx6="http://schemas.microsoft.com/office/drawing/2016/5/12/chartex" xmlns:cx7="http://schemas.microsoft.com/office/drawing/2016/5/13/chartex" xmlns:cx8="http://schemas.microsoft.com/office/drawing/2016/5/14/chartex" xmlns:mc="http://schemas.openxmlformats.org/markup-compatibility/2006" xmlns:aink="http://schemas.microsoft.com/office/drawing/2016/ink" xmlns:am3d="http://schemas.microsoft.com/office/drawing/2017/model3d" xmlns:o="urn:schemas-microsoft-com:office:office" xmlns:r="http://schemas.openxmlformats.org/officeDocument/2006/relationships" xmlns:m="http://schemas.openxmlformats.org/officeDocument/2006/math" xmlns:v="urn:schemas-microsoft-com:vml" xmlns:wp14="http://schemas.microsoft.com/office/word/2010/wordprocessingDrawing" xmlns:wp="http://schemas.openxmlformats.org/drawingml/2006/wordprocessingDrawing" xmlns:w10="urn:schemas-microsoft-com:office:word" xmlns:w="http://schemas.openxmlformats.org/wordprocessingml/2006/main" xmlns:w14="http://schemas.microsoft.com/office/word/2010/wordml" xmlns:w15="http://schemas.microsoft.com/office/word/2012/wordml" xmlns:w16cex="http://schemas.microsoft.com/office/word/2018/wordml/cex" xmlns:w16cid="http://schemas.microsoft.com/office/word/2016/wordml/cid" xmlns:w16="http://schemas.microsoft.com/office/word/2018/wordml" xmlns:w16sdtdh="http://schemas.microsoft.com/office/word/2020/wordml/sdtdatahash" xmlns:w16se="http://schemas.microsoft.com/office/word/2015/wordml/symex" xmlns:wpg="http://schemas.microsoft.com/office/word/2010/wordprocessingGroup" xmlns:wpi="http://schemas.microsoft.com/office/word/2010/wordprocessingInk" xmlns:wne="http://schemas.microsoft.com/office/word/2006/wordml" xmlns:wps="http://schemas.microsoft.com/office/word/2010/wordprocessingShape" mc:Ignorable="w14 w15 w16se w16cid w16 w16cex w16sdtdh wp14">
   <w:endnote w:type="separator" w:id="-1">
     <w:p>
       <w:pPr>
@@ -5035,7 +5011,7 @@
 </file>
 
 <file path=word/footnotes.xml><?xml version="1.0" encoding="utf-8"?>
-<w:footnotes xmlns:wpc="http://schemas.microsoft.com/office/word/2010/wordprocessingCanvas" xmlns:cx="http://schemas.microsoft.com/office/drawing/2014/chartex" xmlns:cx1="http://schemas.microsoft.com/office/drawing/2015/9/8/chartex" xmlns:cx2="http://schemas.microsoft.com/office/drawing/2015/10/21/chartex" xmlns:cx3="http://schemas.microsoft.com/office/drawing/2016/5/9/chartex" xmlns:cx4="http://schemas.microsoft.com/office/drawing/2016/5/10/chartex" xmlns:cx5="http://schemas.microsoft.com/office/drawing/2016/5/11/chartex" xmlns:cx6="http://schemas.microsoft.com/office/drawing/2016/5/12/chartex" xmlns:cx7="http://schemas.microsoft.com/office/drawing/2016/5/13/chartex" xmlns:cx8="http://schemas.microsoft.com/office/drawing/2016/5/14/chartex" xmlns:mc="http://schemas.openxmlformats.org/markup-compatibility/2006" xmlns:aink="http://schemas.microsoft.com/office/drawing/2016/ink" xmlns:am3d="http://schemas.microsoft.com/office/drawing/2017/model3d" xmlns:o="urn:schemas-microsoft-com:office:office" xmlns:oel="http://schemas.microsoft.com/office/2019/extlst" xmlns:r="http://schemas.openxmlformats.org/officeDocument/2006/relationships" xmlns:m="http://schemas.openxmlformats.org/officeDocument/2006/math" xmlns:v="urn:schemas-microsoft-com:vml" xmlns:wp14="http://schemas.microsoft.com/office/word/2010/wordprocessingDrawing" xmlns:wp="http://schemas.openxmlformats.org/drawingml/2006/wordprocessingDrawing" xmlns:w10="urn:schemas-microsoft-com:office:word" xmlns:w="http://schemas.openxmlformats.org/wordprocessingml/2006/main" xmlns:w14="http://schemas.microsoft.com/office/word/2010/wordml" xmlns:w15="http://schemas.microsoft.com/office/word/2012/wordml" xmlns:w16cex="http://schemas.microsoft.com/office/word/2018/wordml/cex" xmlns:w16cid="http://schemas.microsoft.com/office/word/2016/wordml/cid" xmlns:w16="http://schemas.microsoft.com/office/word/2018/wordml" xmlns:w16sdtdh="http://schemas.microsoft.com/office/word/2020/wordml/sdtdatahash" xmlns:w16se="http://schemas.microsoft.com/office/word/2015/wordml/symex" xmlns:wpg="http://schemas.microsoft.com/office/word/2010/wordprocessingGroup" xmlns:wpi="http://schemas.microsoft.com/office/word/2010/wordprocessingInk" xmlns:wne="http://schemas.microsoft.com/office/word/2006/wordml" xmlns:wps="http://schemas.microsoft.com/office/word/2010/wordprocessingShape" mc:Ignorable="w14 w15 w16se w16cid w16 w16cex w16sdtdh wp14">
+<w:footnotes xmlns:wpc="http://schemas.microsoft.com/office/word/2010/wordprocessingCanvas" xmlns:cx="http://schemas.microsoft.com/office/drawing/2014/chartex" xmlns:cx1="http://schemas.microsoft.com/office/drawing/2015/9/8/chartex" xmlns:cx2="http://schemas.microsoft.com/office/drawing/2015/10/21/chartex" xmlns:cx3="http://schemas.microsoft.com/office/drawing/2016/5/9/chartex" xmlns:cx4="http://schemas.microsoft.com/office/drawing/2016/5/10/chartex" xmlns:cx5="http://schemas.microsoft.com/office/drawing/2016/5/11/chartex" xmlns:cx6="http://schemas.microsoft.com/office/drawing/2016/5/12/chartex" xmlns:cx7="http://schemas.microsoft.com/office/drawing/2016/5/13/chartex" xmlns:cx8="http://schemas.microsoft.com/office/drawing/2016/5/14/chartex" xmlns:mc="http://schemas.openxmlformats.org/markup-compatibility/2006" xmlns:aink="http://schemas.microsoft.com/office/drawing/2016/ink" xmlns:am3d="http://schemas.microsoft.com/office/drawing/2017/model3d" xmlns:o="urn:schemas-microsoft-com:office:office" xmlns:r="http://schemas.openxmlformats.org/officeDocument/2006/relationships" xmlns:m="http://schemas.openxmlformats.org/officeDocument/2006/math" xmlns:v="urn:schemas-microsoft-com:vml" xmlns:wp14="http://schemas.microsoft.com/office/word/2010/wordprocessingDrawing" xmlns:wp="http://schemas.openxmlformats.org/drawingml/2006/wordprocessingDrawing" xmlns:w10="urn:schemas-microsoft-com:office:word" xmlns:w="http://schemas.openxmlformats.org/wordprocessingml/2006/main" xmlns:w14="http://schemas.microsoft.com/office/word/2010/wordml" xmlns:w15="http://schemas.microsoft.com/office/word/2012/wordml" xmlns:w16cex="http://schemas.microsoft.com/office/word/2018/wordml/cex" xmlns:w16cid="http://schemas.microsoft.com/office/word/2016/wordml/cid" xmlns:w16="http://schemas.microsoft.com/office/word/2018/wordml" xmlns:w16sdtdh="http://schemas.microsoft.com/office/word/2020/wordml/sdtdatahash" xmlns:w16se="http://schemas.microsoft.com/office/word/2015/wordml/symex" xmlns:wpg="http://schemas.microsoft.com/office/word/2010/wordprocessingGroup" xmlns:wpi="http://schemas.microsoft.com/office/word/2010/wordprocessingInk" xmlns:wne="http://schemas.microsoft.com/office/word/2006/wordml" xmlns:wps="http://schemas.microsoft.com/office/word/2010/wordprocessingShape" mc:Ignorable="w14 w15 w16se w16cid w16 w16cex w16sdtdh wp14">
   <w:footnote w:type="separator" w:id="-1">
     <w:p>
       <w:pPr>
@@ -5060,7 +5036,7 @@
 </file>
 
 <file path=word/numbering.xml><?xml version="1.0" encoding="utf-8"?>
-<w:numbering xmlns:wpc="http://schemas.microsoft.com/office/word/2010/wordprocessingCanvas" xmlns:cx="http://schemas.microsoft.com/office/drawing/2014/chartex" xmlns:cx1="http://schemas.microsoft.com/office/drawing/2015/9/8/chartex" xmlns:cx2="http://schemas.microsoft.com/office/drawing/2015/10/21/chartex" xmlns:cx3="http://schemas.microsoft.com/office/drawing/2016/5/9/chartex" xmlns:cx4="http://schemas.microsoft.com/office/drawing/2016/5/10/chartex" xmlns:cx5="http://schemas.microsoft.com/office/drawing/2016/5/11/chartex" xmlns:cx6="http://schemas.microsoft.com/office/drawing/2016/5/12/chartex" xmlns:cx7="http://schemas.microsoft.com/office/drawing/2016/5/13/chartex" xmlns:cx8="http://schemas.microsoft.com/office/drawing/2016/5/14/chartex" xmlns:mc="http://schemas.openxmlformats.org/markup-compatibility/2006" xmlns:aink="http://schemas.microsoft.com/office/drawing/2016/ink" xmlns:am3d="http://schemas.microsoft.com/office/drawing/2017/model3d" xmlns:o="urn:schemas-microsoft-com:office:office" xmlns:oel="http://schemas.microsoft.com/office/2019/extlst" xmlns:r="http://schemas.openxmlformats.org/officeDocument/2006/relationships" xmlns:m="http://schemas.openxmlformats.org/officeDocument/2006/math" xmlns:v="urn:schemas-microsoft-com:vml" xmlns:wp14="http://schemas.microsoft.com/office/word/2010/wordprocessingDrawing" xmlns:wp="http://schemas.openxmlformats.org/drawingml/2006/wordprocessingDrawing" xmlns:w10="urn:schemas-microsoft-com:office:word" xmlns:w="http://schemas.openxmlformats.org/wordprocessingml/2006/main" xmlns:w14="http://schemas.microsoft.com/office/word/2010/wordml" xmlns:w15="http://schemas.microsoft.com/office/word/2012/wordml" xmlns:w16cex="http://schemas.microsoft.com/office/word/2018/wordml/cex" xmlns:w16cid="http://schemas.microsoft.com/office/word/2016/wordml/cid" xmlns:w16="http://schemas.microsoft.com/office/word/2018/wordml" xmlns:w16sdtdh="http://schemas.microsoft.com/office/word/2020/wordml/sdtdatahash" xmlns:w16se="http://schemas.microsoft.com/office/word/2015/wordml/symex" xmlns:wpg="http://schemas.microsoft.com/office/word/2010/wordprocessingGroup" xmlns:wpi="http://schemas.microsoft.com/office/word/2010/wordprocessingInk" xmlns:wne="http://schemas.microsoft.com/office/word/2006/wordml" xmlns:wps="http://schemas.microsoft.com/office/word/2010/wordprocessingShape" mc:Ignorable="w14 w15 w16se w16cid w16 w16cex w16sdtdh wp14">
+<w:numbering xmlns:wpc="http://schemas.microsoft.com/office/word/2010/wordprocessingCanvas" xmlns:cx="http://schemas.microsoft.com/office/drawing/2014/chartex" xmlns:cx1="http://schemas.microsoft.com/office/drawing/2015/9/8/chartex" xmlns:cx2="http://schemas.microsoft.com/office/drawing/2015/10/21/chartex" xmlns:cx3="http://schemas.microsoft.com/office/drawing/2016/5/9/chartex" xmlns:cx4="http://schemas.microsoft.com/office/drawing/2016/5/10/chartex" xmlns:cx5="http://schemas.microsoft.com/office/drawing/2016/5/11/chartex" xmlns:cx6="http://schemas.microsoft.com/office/drawing/2016/5/12/chartex" xmlns:cx7="http://schemas.microsoft.com/office/drawing/2016/5/13/chartex" xmlns:cx8="http://schemas.microsoft.com/office/drawing/2016/5/14/chartex" xmlns:mc="http://schemas.openxmlformats.org/markup-compatibility/2006" xmlns:aink="http://schemas.microsoft.com/office/drawing/2016/ink" xmlns:am3d="http://schemas.microsoft.com/office/drawing/2017/model3d" xmlns:o="urn:schemas-microsoft-com:office:office" xmlns:r="http://schemas.openxmlformats.org/officeDocument/2006/relationships" xmlns:m="http://schemas.openxmlformats.org/officeDocument/2006/math" xmlns:v="urn:schemas-microsoft-com:vml" xmlns:wp14="http://schemas.microsoft.com/office/word/2010/wordprocessingDrawing" xmlns:wp="http://schemas.openxmlformats.org/drawingml/2006/wordprocessingDrawing" xmlns:w10="urn:schemas-microsoft-com:office:word" xmlns:w="http://schemas.openxmlformats.org/wordprocessingml/2006/main" xmlns:w14="http://schemas.microsoft.com/office/word/2010/wordml" xmlns:w15="http://schemas.microsoft.com/office/word/2012/wordml" xmlns:w16cex="http://schemas.microsoft.com/office/word/2018/wordml/cex" xmlns:w16cid="http://schemas.microsoft.com/office/word/2016/wordml/cid" xmlns:w16="http://schemas.microsoft.com/office/word/2018/wordml" xmlns:w16sdtdh="http://schemas.microsoft.com/office/word/2020/wordml/sdtdatahash" xmlns:w16se="http://schemas.microsoft.com/office/word/2015/wordml/symex" xmlns:wpg="http://schemas.microsoft.com/office/word/2010/wordprocessingGroup" xmlns:wpi="http://schemas.microsoft.com/office/word/2010/wordprocessingInk" xmlns:wne="http://schemas.microsoft.com/office/word/2006/wordml" xmlns:wps="http://schemas.microsoft.com/office/word/2010/wordprocessingShape" mc:Ignorable="w14 w15 w16se w16cid w16 w16cex w16sdtdh wp14">
   <w:abstractNum w:abstractNumId="0" w15:restartNumberingAfterBreak="0">
     <w:nsid w:val="1E875101"/>
     <w:multiLevelType w:val="hybridMultilevel"/>
@@ -6086,37 +6062,37 @@
       </w:pPr>
     </w:lvl>
   </w:abstractNum>
-  <w:num w:numId="1" w16cid:durableId="824856722">
+  <w:num w:numId="1">
     <w:abstractNumId w:val="1"/>
   </w:num>
-  <w:num w:numId="2" w16cid:durableId="1398481742">
+  <w:num w:numId="2">
     <w:abstractNumId w:val="9"/>
   </w:num>
-  <w:num w:numId="3" w16cid:durableId="1980572554">
+  <w:num w:numId="3">
     <w:abstractNumId w:val="0"/>
   </w:num>
-  <w:num w:numId="4" w16cid:durableId="590820229">
+  <w:num w:numId="4">
     <w:abstractNumId w:val="2"/>
   </w:num>
-  <w:num w:numId="5" w16cid:durableId="1749224970">
+  <w:num w:numId="5">
     <w:abstractNumId w:val="6"/>
   </w:num>
-  <w:num w:numId="6" w16cid:durableId="1073897632">
+  <w:num w:numId="6">
     <w:abstractNumId w:val="8"/>
   </w:num>
-  <w:num w:numId="7" w16cid:durableId="1830365289">
+  <w:num w:numId="7">
     <w:abstractNumId w:val="0"/>
   </w:num>
-  <w:num w:numId="8" w16cid:durableId="611010936">
+  <w:num w:numId="8">
     <w:abstractNumId w:val="3"/>
   </w:num>
-  <w:num w:numId="9" w16cid:durableId="1674722633">
+  <w:num w:numId="9">
     <w:abstractNumId w:val="4"/>
   </w:num>
-  <w:num w:numId="10" w16cid:durableId="158694424">
+  <w:num w:numId="10">
     <w:abstractNumId w:val="5"/>
   </w:num>
-  <w:num w:numId="11" w16cid:durableId="1825470756">
+  <w:num w:numId="11">
     <w:abstractNumId w:val="7"/>
   </w:num>
 </w:numbering>

</xml_diff>